<commit_message>
updated beta test manual
</commit_message>
<xml_diff>
--- a/Documentation/Test Scripts/Beta Test Manual.docx
+++ b/Documentation/Test Scripts/Beta Test Manual.docx
@@ -9,6 +9,8 @@
       <w:r>
         <w:t>Beta Test Manual</w:t>
       </w:r>
+      <w:bookmarkStart w:id="0" w:name="_GoBack"/>
+      <w:bookmarkEnd w:id="0"/>
     </w:p>
     <w:p/>
     <w:p>
@@ -49,25 +51,26 @@
         <w:t xml:space="preserve">perform the below tasks as requested </w:t>
       </w:r>
       <w:r>
-        <w:t xml:space="preserve">using the user manual </w:t>
+        <w:t>using the user manual to</w:t>
+      </w:r>
+      <w:r>
+        <w:t xml:space="preserve"> ensure that these tasks can be properly completed</w:t>
+      </w:r>
+      <w:r>
+        <w:t>. Once an activity is completed please write feedback</w:t>
+      </w:r>
+      <w:r>
+        <w:t xml:space="preserve"> in the space provided</w:t>
+      </w:r>
+      <w:r>
+        <w:t xml:space="preserve"> and include proof that the activity was completed. (</w:t>
       </w:r>
       <w:proofErr w:type="gramStart"/>
       <w:r>
-        <w:t xml:space="preserve">to </w:t>
-      </w:r>
-      <w:r>
-        <w:t>.</w:t>
+        <w:t>i.e</w:t>
       </w:r>
       <w:proofErr w:type="gramEnd"/>
       <w:r>
-        <w:t xml:space="preserve"> Once an activity is completed please write feedback and include proof that the activity was completed. (</w:t>
-      </w:r>
-      <w:proofErr w:type="gramStart"/>
-      <w:r>
-        <w:t>i.e</w:t>
-      </w:r>
-      <w:proofErr w:type="gramEnd"/>
-      <w:r>
         <w:t>. include a screenshot)</w:t>
       </w:r>
     </w:p>
@@ -79,16 +82,91 @@
         <w:t>As an administrator</w:t>
       </w:r>
     </w:p>
+    <w:p/>
     <w:p>
       <w:pPr>
         <w:pStyle w:val="Heading3"/>
         <w:numPr>
           <w:ilvl w:val="0"/>
-          <w:numId w:val="3"/>
+          <w:numId w:val="12"/>
         </w:numPr>
       </w:pPr>
       <w:r>
-        <w:t>Can you login to the system with provided credentials?</w:t>
+        <w:t>Periodically it is advised that you change your password, please do that now.</w:t>
+      </w:r>
+    </w:p>
+    <w:p>
+      <w:r>
+        <w:t>__________________________________________________________________________________</w:t>
+      </w:r>
+    </w:p>
+    <w:p>
+      <w:r>
+        <w:t>__________________________________________________________________________________</w:t>
+      </w:r>
+    </w:p>
+    <w:p>
+      <w:r>
+        <w:t>___________________________________________________</w:t>
+      </w:r>
+      <w:r>
+        <w:t>_______________________________</w:t>
+      </w:r>
+    </w:p>
+    <w:p/>
+    <w:p>
+      <w:pPr>
+        <w:pStyle w:val="Heading3"/>
+        <w:numPr>
+          <w:ilvl w:val="0"/>
+          <w:numId w:val="11"/>
+        </w:numPr>
+      </w:pPr>
+      <w:r>
+        <w:t>A new team member has started with the company, can you please add a resource for that person with skills that are appropriate for that user.</w:t>
+      </w:r>
+    </w:p>
+    <w:p>
+      <w:r>
+        <w:t>__________________________________________________________________________________</w:t>
+      </w:r>
+    </w:p>
+    <w:p>
+      <w:r>
+        <w:t>__________________________________________________________________________________</w:t>
+      </w:r>
+    </w:p>
+    <w:p>
+      <w:r>
+        <w:t>__________________________________________________________________________________</w:t>
+      </w:r>
+    </w:p>
+    <w:p/>
+    <w:p>
+      <w:pPr>
+        <w:pStyle w:val="Heading3"/>
+        <w:numPr>
+          <w:ilvl w:val="0"/>
+          <w:numId w:val="11"/>
+        </w:numPr>
+      </w:pPr>
+      <w:r>
+        <w:t>While performing task 2 you noticed that a skill that the resource had did not exist please go create it.</w:t>
+      </w:r>
+    </w:p>
+    <w:p>
+      <w:r>
+        <w:t>__________________________________________________________________________________</w:t>
+      </w:r>
+    </w:p>
+    <w:p>
+      <w:r>
+        <w:t>__________________________________________________________________________________</w:t>
+      </w:r>
+    </w:p>
+    <w:p>
+      <w:r>
+        <w:t>__________________________________________________________________________________</w:t>
       </w:r>
     </w:p>
     <w:p/>
@@ -99,531 +177,117 @@
         <w:pStyle w:val="Heading3"/>
         <w:numPr>
           <w:ilvl w:val="0"/>
-          <w:numId w:val="3"/>
+          <w:numId w:val="11"/>
         </w:numPr>
       </w:pPr>
       <w:r>
-        <w:t>Can you check your user profile?</w:t>
-      </w:r>
-    </w:p>
-    <w:p>
-      <w:pPr>
-        <w:pStyle w:val="Heading4"/>
+        <w:lastRenderedPageBreak/>
+        <w:t>Now create that users login and link it to his resource profile.</w:t>
+      </w:r>
+    </w:p>
+    <w:p>
+      <w:r>
+        <w:t>__________________________________________________________________________________</w:t>
+      </w:r>
+    </w:p>
+    <w:p>
+      <w:r>
+        <w:t>__________________________________________________________________________________</w:t>
+      </w:r>
+    </w:p>
+    <w:p>
+      <w:r>
+        <w:t>__________________________________________________________________________________</w:t>
+      </w:r>
+    </w:p>
+    <w:p/>
+    <w:p>
+      <w:pPr>
+        <w:pStyle w:val="Heading3"/>
         <w:numPr>
           <w:ilvl w:val="0"/>
-          <w:numId w:val="4"/>
+          <w:numId w:val="11"/>
         </w:numPr>
       </w:pPr>
       <w:r>
-        <w:t>Can you update your user profile?</w:t>
-      </w:r>
-    </w:p>
-    <w:p>
-      <w:pPr>
-        <w:pStyle w:val="Heading4"/>
+        <w:t>You have been tasked with a new project, please create the project and assign resource requirements to it.</w:t>
+      </w:r>
+    </w:p>
+    <w:p>
+      <w:r>
+        <w:t>__________________________________________________________________________________</w:t>
+      </w:r>
+    </w:p>
+    <w:p>
+      <w:r>
+        <w:t>__________________________________________________________________________________</w:t>
+      </w:r>
+    </w:p>
+    <w:p>
+      <w:r>
+        <w:t>__________________________________________________________________________________</w:t>
+      </w:r>
+    </w:p>
+    <w:p/>
+    <w:p>
+      <w:pPr>
+        <w:pStyle w:val="Heading3"/>
         <w:numPr>
           <w:ilvl w:val="0"/>
-          <w:numId w:val="4"/>
+          <w:numId w:val="11"/>
         </w:numPr>
       </w:pPr>
       <w:r>
-        <w:t>Is your user profile linked to a resource?</w:t>
-      </w:r>
-    </w:p>
-    <w:p>
-      <w:pPr>
-        <w:pStyle w:val="Heading4"/>
+        <w:t>Assign resources to your requirements where appropriate</w:t>
+      </w:r>
+    </w:p>
+    <w:p>
+      <w:r>
+        <w:t>__________________________________________________________________________________</w:t>
+      </w:r>
+    </w:p>
+    <w:p>
+      <w:r>
+        <w:t>__________________________________________________________________________________</w:t>
+      </w:r>
+    </w:p>
+    <w:p>
+      <w:r>
+        <w:t>__________________________________________________________________________________</w:t>
+      </w:r>
+    </w:p>
+    <w:p/>
+    <w:p>
+      <w:pPr>
+        <w:pStyle w:val="Heading3"/>
         <w:numPr>
           <w:ilvl w:val="0"/>
-          <w:numId w:val="4"/>
+          <w:numId w:val="11"/>
         </w:numPr>
       </w:pPr>
       <w:r>
-        <w:t>What is your authority level?</w:t>
-      </w:r>
-    </w:p>
-    <w:p/>
-    <w:p/>
-    <w:p/>
-    <w:p/>
+        <w:t>You have been asked to create a list of required skills in the organisation over the next 6 months.</w:t>
+      </w:r>
+    </w:p>
+    <w:p>
+      <w:r>
+        <w:t>__________________________________________________________________________________</w:t>
+      </w:r>
+    </w:p>
+    <w:p>
+      <w:r>
+        <w:t>__________________________________________________________________________________</w:t>
+      </w:r>
+    </w:p>
+    <w:p>
+      <w:r>
+        <w:t>__________________________________________________________________________________</w:t>
+      </w:r>
+    </w:p>
     <w:p>
       <w:pPr>
         <w:pStyle w:val="ListParagraph"/>
-        <w:numPr>
-          <w:ilvl w:val="0"/>
-          <w:numId w:val="1"/>
-        </w:numPr>
-      </w:pPr>
-      <w:r>
-        <w:rPr>
-          <w:rFonts w:asciiTheme="majorHAnsi" w:eastAsiaTheme="majorEastAsia" w:hAnsiTheme="majorHAnsi" w:cstheme="majorBidi"/>
-          <w:b/>
-          <w:bCs/>
-          <w:color w:val="4F81BD" w:themeColor="accent1"/>
-        </w:rPr>
-        <w:t>Can you view your notifications?</w:t>
-      </w:r>
-    </w:p>
-    <w:p>
-      <w:pPr>
-        <w:pStyle w:val="Heading4"/>
-        <w:numPr>
-          <w:ilvl w:val="0"/>
-          <w:numId w:val="5"/>
-        </w:numPr>
-      </w:pPr>
-      <w:r>
-        <w:t>Can you mark a notification as viewed?</w:t>
-      </w:r>
-    </w:p>
-    <w:p/>
-    <w:p/>
-    <w:p/>
-    <w:p/>
-    <w:p/>
-    <w:p>
-      <w:pPr>
-        <w:pStyle w:val="ListParagraph"/>
-        <w:numPr>
-          <w:ilvl w:val="0"/>
-          <w:numId w:val="1"/>
-        </w:numPr>
-        <w:rPr>
-          <w:rFonts w:asciiTheme="majorHAnsi" w:eastAsiaTheme="majorEastAsia" w:hAnsiTheme="majorHAnsi" w:cstheme="majorBidi"/>
-          <w:b/>
-          <w:bCs/>
-          <w:color w:val="4F81BD" w:themeColor="accent1"/>
-        </w:rPr>
-      </w:pPr>
-      <w:r>
-        <w:rPr>
-          <w:rFonts w:asciiTheme="majorHAnsi" w:eastAsiaTheme="majorEastAsia" w:hAnsiTheme="majorHAnsi" w:cstheme="majorBidi"/>
-          <w:b/>
-          <w:bCs/>
-          <w:color w:val="4F81BD" w:themeColor="accent1"/>
-        </w:rPr>
-        <w:lastRenderedPageBreak/>
-        <w:t>Can you view projects?</w:t>
-      </w:r>
-    </w:p>
-    <w:p>
-      <w:pPr>
-        <w:pStyle w:val="Heading4"/>
-        <w:numPr>
-          <w:ilvl w:val="0"/>
-          <w:numId w:val="6"/>
-        </w:numPr>
-      </w:pPr>
-      <w:r>
-        <w:t>Create a new project with a name of your choosing</w:t>
-      </w:r>
-    </w:p>
-    <w:p>
-      <w:pPr>
-        <w:pStyle w:val="Heading4"/>
-        <w:numPr>
-          <w:ilvl w:val="0"/>
-          <w:numId w:val="6"/>
-        </w:numPr>
-      </w:pPr>
-      <w:r>
-        <w:t>Assign a requirement to the project</w:t>
-      </w:r>
-    </w:p>
-    <w:p>
-      <w:pPr>
-        <w:pStyle w:val="Heading4"/>
-        <w:numPr>
-          <w:ilvl w:val="0"/>
-          <w:numId w:val="6"/>
-        </w:numPr>
-      </w:pPr>
-      <w:r>
-        <w:t>Assign a resource to that requirement</w:t>
-      </w:r>
-    </w:p>
-    <w:p>
-      <w:pPr>
-        <w:pStyle w:val="Heading4"/>
-        <w:numPr>
-          <w:ilvl w:val="0"/>
-          <w:numId w:val="6"/>
-        </w:numPr>
-      </w:pPr>
-      <w:r>
-        <w:t xml:space="preserve">Save the project </w:t>
-      </w:r>
-    </w:p>
-    <w:p/>
-    <w:p/>
-    <w:p/>
-    <w:p/>
-    <w:p>
-      <w:pPr>
-        <w:pStyle w:val="ListParagraph"/>
-        <w:numPr>
-          <w:ilvl w:val="0"/>
-          <w:numId w:val="1"/>
-        </w:numPr>
-        <w:rPr>
-          <w:rFonts w:asciiTheme="majorHAnsi" w:eastAsiaTheme="majorEastAsia" w:hAnsiTheme="majorHAnsi" w:cstheme="majorBidi"/>
-          <w:b/>
-          <w:bCs/>
-          <w:color w:val="4F81BD" w:themeColor="accent1"/>
-        </w:rPr>
-      </w:pPr>
-      <w:r>
-        <w:rPr>
-          <w:rFonts w:asciiTheme="majorHAnsi" w:eastAsiaTheme="majorEastAsia" w:hAnsiTheme="majorHAnsi" w:cstheme="majorBidi"/>
-          <w:b/>
-          <w:bCs/>
-          <w:color w:val="4F81BD" w:themeColor="accent1"/>
-        </w:rPr>
-        <w:t>Can you view what skills are registered in the system?</w:t>
-      </w:r>
-    </w:p>
-    <w:p>
-      <w:pPr>
-        <w:pStyle w:val="Heading4"/>
-        <w:numPr>
-          <w:ilvl w:val="0"/>
-          <w:numId w:val="7"/>
-        </w:numPr>
-      </w:pPr>
-      <w:r>
-        <w:t>Can you add a skill to the system?</w:t>
-      </w:r>
-    </w:p>
-    <w:p>
-      <w:pPr>
-        <w:pStyle w:val="Heading4"/>
-        <w:numPr>
-          <w:ilvl w:val="0"/>
-          <w:numId w:val="7"/>
-        </w:numPr>
-      </w:pPr>
-      <w:r>
-        <w:t>Can you create 2 new skills?</w:t>
-      </w:r>
-    </w:p>
-    <w:p>
-      <w:pPr>
-        <w:pStyle w:val="Heading4"/>
-        <w:numPr>
-          <w:ilvl w:val="0"/>
-          <w:numId w:val="7"/>
-        </w:numPr>
-      </w:pPr>
-      <w:r>
-        <w:t>Can you delete one of these skills?</w:t>
-      </w:r>
-    </w:p>
-    <w:p/>
-    <w:p/>
-    <w:p/>
-    <w:p/>
-    <w:p/>
-    <w:p>
-      <w:pPr>
-        <w:pStyle w:val="ListParagraph"/>
-        <w:numPr>
-          <w:ilvl w:val="0"/>
-          <w:numId w:val="1"/>
-        </w:numPr>
-        <w:rPr>
-          <w:rFonts w:asciiTheme="majorHAnsi" w:eastAsiaTheme="majorEastAsia" w:hAnsiTheme="majorHAnsi" w:cstheme="majorBidi"/>
-          <w:b/>
-          <w:bCs/>
-          <w:color w:val="4F81BD" w:themeColor="accent1"/>
-        </w:rPr>
-      </w:pPr>
-      <w:r>
-        <w:rPr>
-          <w:rFonts w:asciiTheme="majorHAnsi" w:eastAsiaTheme="majorEastAsia" w:hAnsiTheme="majorHAnsi" w:cstheme="majorBidi"/>
-          <w:b/>
-          <w:bCs/>
-          <w:color w:val="4F81BD" w:themeColor="accent1"/>
-        </w:rPr>
-        <w:t>Can you view Resources</w:t>
-      </w:r>
-    </w:p>
-    <w:p>
-      <w:pPr>
-        <w:pStyle w:val="Heading4"/>
-        <w:numPr>
-          <w:ilvl w:val="0"/>
-          <w:numId w:val="8"/>
-        </w:numPr>
-      </w:pPr>
-      <w:r>
-        <w:t xml:space="preserve">Can you create </w:t>
-      </w:r>
-      <w:r>
-        <w:t>two</w:t>
-      </w:r>
-      <w:r>
-        <w:t xml:space="preserve"> resource</w:t>
-      </w:r>
-      <w:r>
-        <w:t>s</w:t>
-      </w:r>
-      <w:r>
-        <w:t>?</w:t>
-      </w:r>
-    </w:p>
-    <w:p>
-      <w:pPr>
-        <w:pStyle w:val="Heading4"/>
-        <w:numPr>
-          <w:ilvl w:val="0"/>
-          <w:numId w:val="8"/>
-        </w:numPr>
-      </w:pPr>
-      <w:r>
-        <w:t xml:space="preserve">Can you </w:t>
-      </w:r>
-      <w:r>
-        <w:t>assign one resource some skills?</w:t>
-      </w:r>
-    </w:p>
-    <w:p>
-      <w:pPr>
-        <w:pStyle w:val="Heading4"/>
-        <w:numPr>
-          <w:ilvl w:val="0"/>
-          <w:numId w:val="8"/>
-        </w:numPr>
-      </w:pPr>
-      <w:r>
-        <w:t>Can you delete the resource which you assigned no skills?</w:t>
-      </w:r>
-    </w:p>
-    <w:p/>
-    <w:p/>
-    <w:p/>
-    <w:p/>
-    <w:p/>
-    <w:p/>
-    <w:p/>
-    <w:p>
-      <w:pPr>
-        <w:pStyle w:val="ListParagraph"/>
-        <w:numPr>
-          <w:ilvl w:val="0"/>
-          <w:numId w:val="1"/>
-        </w:numPr>
-        <w:rPr>
-          <w:rFonts w:asciiTheme="majorHAnsi" w:eastAsiaTheme="majorEastAsia" w:hAnsiTheme="majorHAnsi" w:cstheme="majorBidi"/>
-          <w:b/>
-          <w:bCs/>
-          <w:color w:val="4F81BD" w:themeColor="accent1"/>
-        </w:rPr>
-      </w:pPr>
-      <w:r>
-        <w:rPr>
-          <w:rFonts w:asciiTheme="majorHAnsi" w:eastAsiaTheme="majorEastAsia" w:hAnsiTheme="majorHAnsi" w:cstheme="majorBidi"/>
-          <w:b/>
-          <w:bCs/>
-          <w:color w:val="4F81BD" w:themeColor="accent1"/>
-        </w:rPr>
-        <w:lastRenderedPageBreak/>
-        <w:t>Can you view users of the system?</w:t>
-      </w:r>
-    </w:p>
-    <w:p>
-      <w:pPr>
-        <w:pStyle w:val="Heading4"/>
-        <w:numPr>
-          <w:ilvl w:val="0"/>
-          <w:numId w:val="9"/>
-        </w:numPr>
-      </w:pPr>
-      <w:r>
-        <w:t>Can you create a new User?</w:t>
-      </w:r>
-    </w:p>
-    <w:p>
-      <w:pPr>
-        <w:pStyle w:val="Heading4"/>
-        <w:numPr>
-          <w:ilvl w:val="0"/>
-          <w:numId w:val="9"/>
-        </w:numPr>
-      </w:pPr>
-      <w:r>
-        <w:t>Can you link that user to a resource you created?</w:t>
-      </w:r>
-    </w:p>
-    <w:p>
-      <w:pPr>
-        <w:pStyle w:val="Heading4"/>
-        <w:numPr>
-          <w:ilvl w:val="0"/>
-          <w:numId w:val="9"/>
-        </w:numPr>
-      </w:pPr>
-      <w:r>
-        <w:t>Can you create another user?</w:t>
-      </w:r>
-    </w:p>
-    <w:p>
-      <w:pPr>
-        <w:pStyle w:val="Heading4"/>
-        <w:numPr>
-          <w:ilvl w:val="0"/>
-          <w:numId w:val="9"/>
-        </w:numPr>
-      </w:pPr>
-      <w:r>
-        <w:t>Can you delete that user?</w:t>
-      </w:r>
-    </w:p>
-    <w:p/>
-    <w:p/>
-    <w:p>
-      <w:pPr>
-        <w:pStyle w:val="ListParagraph"/>
-        <w:numPr>
-          <w:ilvl w:val="0"/>
-          <w:numId w:val="1"/>
-        </w:numPr>
-        <w:rPr>
-          <w:rFonts w:asciiTheme="majorHAnsi" w:eastAsiaTheme="majorEastAsia" w:hAnsiTheme="majorHAnsi" w:cstheme="majorBidi"/>
-          <w:b/>
-          <w:bCs/>
-          <w:color w:val="4F81BD" w:themeColor="accent1"/>
-        </w:rPr>
-      </w:pPr>
-      <w:r>
-        <w:rPr>
-          <w:rFonts w:asciiTheme="majorHAnsi" w:eastAsiaTheme="majorEastAsia" w:hAnsiTheme="majorHAnsi" w:cstheme="majorBidi"/>
-          <w:b/>
-          <w:bCs/>
-          <w:color w:val="4F81BD" w:themeColor="accent1"/>
-        </w:rPr>
-        <w:t>Return to the projects page</w:t>
-      </w:r>
-      <w:r>
-        <w:rPr>
-          <w:rFonts w:asciiTheme="majorHAnsi" w:eastAsiaTheme="majorEastAsia" w:hAnsiTheme="majorHAnsi" w:cstheme="majorBidi"/>
-          <w:b/>
-          <w:bCs/>
-          <w:color w:val="4F81BD" w:themeColor="accent1"/>
-        </w:rPr>
-        <w:t xml:space="preserve"> and add the resource you used to the project.</w:t>
-      </w:r>
-    </w:p>
-    <w:p>
-      <w:pPr>
-        <w:pStyle w:val="Heading4"/>
-        <w:numPr>
-          <w:ilvl w:val="0"/>
-          <w:numId w:val="10"/>
-        </w:numPr>
-      </w:pPr>
-      <w:r>
-        <w:t>An allocation will need to be created with the skill that was assigned to that resource with enough hours available for the user to work on.</w:t>
-      </w:r>
-    </w:p>
-    <w:p/>
-    <w:p/>
-    <w:p/>
-    <w:p/>
-    <w:p/>
-    <w:p>
-      <w:pPr>
-        <w:pStyle w:val="ListParagraph"/>
-        <w:numPr>
-          <w:ilvl w:val="0"/>
-          <w:numId w:val="1"/>
-        </w:numPr>
-        <w:rPr>
-          <w:rFonts w:asciiTheme="majorHAnsi" w:eastAsiaTheme="majorEastAsia" w:hAnsiTheme="majorHAnsi" w:cstheme="majorBidi"/>
-          <w:b/>
-          <w:bCs/>
-          <w:color w:val="4F81BD" w:themeColor="accent1"/>
-        </w:rPr>
-      </w:pPr>
-      <w:r>
-        <w:rPr>
-          <w:rFonts w:asciiTheme="majorHAnsi" w:eastAsiaTheme="majorEastAsia" w:hAnsiTheme="majorHAnsi" w:cstheme="majorBidi"/>
-          <w:b/>
-          <w:bCs/>
-          <w:color w:val="4F81BD" w:themeColor="accent1"/>
-        </w:rPr>
-        <w:t>View an organisational report</w:t>
-      </w:r>
-    </w:p>
-    <w:p>
-      <w:pPr>
-        <w:rPr>
-          <w:rFonts w:asciiTheme="majorHAnsi" w:eastAsiaTheme="majorEastAsia" w:hAnsiTheme="majorHAnsi" w:cstheme="majorBidi"/>
-          <w:b/>
-          <w:bCs/>
-          <w:color w:val="4F81BD" w:themeColor="accent1"/>
-        </w:rPr>
-      </w:pPr>
-    </w:p>
-    <w:p>
-      <w:pPr>
-        <w:pStyle w:val="ListParagraph"/>
-        <w:numPr>
-          <w:ilvl w:val="0"/>
-          <w:numId w:val="1"/>
-        </w:numPr>
-        <w:rPr>
-          <w:rFonts w:asciiTheme="majorHAnsi" w:eastAsiaTheme="majorEastAsia" w:hAnsiTheme="majorHAnsi" w:cstheme="majorBidi"/>
-          <w:b/>
-          <w:bCs/>
-          <w:color w:val="4F81BD" w:themeColor="accent1"/>
-        </w:rPr>
-      </w:pPr>
-      <w:r>
-        <w:rPr>
-          <w:rFonts w:asciiTheme="majorHAnsi" w:eastAsiaTheme="majorEastAsia" w:hAnsiTheme="majorHAnsi" w:cstheme="majorBidi"/>
-          <w:b/>
-          <w:bCs/>
-          <w:color w:val="4F81BD" w:themeColor="accent1"/>
-        </w:rPr>
-        <w:t>View the organisations requirements</w:t>
-      </w:r>
-    </w:p>
-    <w:p>
-      <w:pPr>
-        <w:pStyle w:val="ListParagraph"/>
-        <w:rPr>
-          <w:rFonts w:asciiTheme="majorHAnsi" w:eastAsiaTheme="majorEastAsia" w:hAnsiTheme="majorHAnsi" w:cstheme="majorBidi"/>
-          <w:b/>
-          <w:bCs/>
-          <w:color w:val="4F81BD" w:themeColor="accent1"/>
-        </w:rPr>
-      </w:pPr>
-    </w:p>
-    <w:p>
-      <w:pPr>
-        <w:pStyle w:val="ListParagraph"/>
-        <w:numPr>
-          <w:ilvl w:val="1"/>
-          <w:numId w:val="1"/>
-        </w:numPr>
-        <w:rPr>
-          <w:rFonts w:asciiTheme="majorHAnsi" w:eastAsiaTheme="majorEastAsia" w:hAnsiTheme="majorHAnsi" w:cstheme="majorBidi"/>
-          <w:b/>
-          <w:bCs/>
-          <w:color w:val="4F81BD" w:themeColor="accent1"/>
-        </w:rPr>
-      </w:pPr>
-      <w:r>
-        <w:rPr>
-          <w:rFonts w:asciiTheme="majorHAnsi" w:eastAsiaTheme="majorEastAsia" w:hAnsiTheme="majorHAnsi" w:cstheme="majorBidi"/>
-          <w:b/>
-          <w:bCs/>
-          <w:color w:val="4F81BD" w:themeColor="accent1"/>
-        </w:rPr>
-        <w:t>Change the date scope and do another test</w:t>
-      </w:r>
-      <w:bookmarkStart w:id="0" w:name="_GoBack"/>
-      <w:bookmarkEnd w:id="0"/>
+      </w:pPr>
     </w:p>
     <w:p>
       <w:r>
@@ -663,22 +327,24 @@
           <w:bCs/>
           <w:color w:val="4F81BD" w:themeColor="accent1"/>
         </w:rPr>
-        <w:t>View your profile</w:t>
-      </w:r>
-    </w:p>
-    <w:p>
-      <w:pPr>
-        <w:pStyle w:val="ListParagraph"/>
-        <w:numPr>
-          <w:ilvl w:val="1"/>
-          <w:numId w:val="2"/>
-        </w:numPr>
-      </w:pPr>
-      <w:r>
-        <w:t xml:space="preserve"> Change your password</w:t>
-      </w:r>
-    </w:p>
-    <w:p/>
+        <w:t>Check your notifications to see if you have been assigned to a new task since you last logged in.</w:t>
+      </w:r>
+    </w:p>
+    <w:p>
+      <w:r>
+        <w:t>__________________________________________________________________________________</w:t>
+      </w:r>
+    </w:p>
+    <w:p>
+      <w:r>
+        <w:t>__________________________________________________________________________________</w:t>
+      </w:r>
+    </w:p>
+    <w:p>
+      <w:r>
+        <w:t>__________________________________________________________________________________</w:t>
+      </w:r>
+    </w:p>
     <w:p>
       <w:pPr>
         <w:pStyle w:val="ListParagraph"/>
@@ -700,59 +366,25 @@
           <w:bCs/>
           <w:color w:val="4F81BD" w:themeColor="accent1"/>
         </w:rPr>
-        <w:t>View your notifications</w:t>
-      </w:r>
-    </w:p>
-    <w:p>
-      <w:pPr>
-        <w:pStyle w:val="ListParagraph"/>
-        <w:numPr>
-          <w:ilvl w:val="1"/>
-          <w:numId w:val="2"/>
-        </w:numPr>
-      </w:pPr>
-      <w:r>
-        <w:t>Mark a notification as read</w:t>
+        <w:t>View upcoming projects which you wish to join</w:t>
       </w:r>
     </w:p>
     <w:p/>
     <w:p>
-      <w:pPr>
-        <w:pStyle w:val="ListParagraph"/>
-        <w:numPr>
-          <w:ilvl w:val="0"/>
-          <w:numId w:val="2"/>
-        </w:numPr>
-        <w:rPr>
-          <w:rFonts w:asciiTheme="majorHAnsi" w:eastAsiaTheme="majorEastAsia" w:hAnsiTheme="majorHAnsi" w:cstheme="majorBidi"/>
-          <w:b/>
-          <w:bCs/>
-          <w:color w:val="4F81BD" w:themeColor="accent1"/>
-        </w:rPr>
-      </w:pPr>
-      <w:r>
-        <w:rPr>
-          <w:rFonts w:asciiTheme="majorHAnsi" w:eastAsiaTheme="majorEastAsia" w:hAnsiTheme="majorHAnsi" w:cstheme="majorBidi"/>
-          <w:b/>
-          <w:bCs/>
-          <w:color w:val="4F81BD" w:themeColor="accent1"/>
-        </w:rPr>
-        <w:t>View upcoming projects</w:t>
-      </w:r>
-    </w:p>
-    <w:p>
-      <w:pPr>
-        <w:pStyle w:val="ListParagraph"/>
-        <w:numPr>
-          <w:ilvl w:val="1"/>
-          <w:numId w:val="2"/>
-        </w:numPr>
-      </w:pPr>
-      <w:r>
-        <w:t>Try to join a project.</w:t>
-      </w:r>
-    </w:p>
-    <w:p/>
+      <w:r>
+        <w:t>__________________________________________________________________________________</w:t>
+      </w:r>
+    </w:p>
+    <w:p>
+      <w:r>
+        <w:t>__________________________________________________________________________________</w:t>
+      </w:r>
+    </w:p>
+    <w:p>
+      <w:r>
+        <w:t>__________________________________________________________________________________</w:t>
+      </w:r>
+    </w:p>
     <w:p/>
     <w:sectPr>
       <w:pgSz w:w="11906" w:h="16838"/>
@@ -1117,6 +749,95 @@
     </w:lvl>
   </w:abstractNum>
   <w:abstractNum w:abstractNumId="4">
+    <w:nsid w:val="4C410E54"/>
+    <w:multiLevelType w:val="hybridMultilevel"/>
+    <w:tmpl w:val="B04E1B10"/>
+    <w:lvl w:ilvl="0" w:tplc="0C09000F">
+      <w:start w:val="1"/>
+      <w:numFmt w:val="decimal"/>
+      <w:lvlText w:val="%1."/>
+      <w:lvlJc w:val="left"/>
+      <w:pPr>
+        <w:ind w:left="720" w:hanging="360"/>
+      </w:pPr>
+      <w:rPr>
+        <w:rFonts w:hint="default"/>
+      </w:rPr>
+    </w:lvl>
+    <w:lvl w:ilvl="1" w:tplc="0C090019" w:tentative="1">
+      <w:start w:val="1"/>
+      <w:numFmt w:val="lowerLetter"/>
+      <w:lvlText w:val="%2."/>
+      <w:lvlJc w:val="left"/>
+      <w:pPr>
+        <w:ind w:left="1440" w:hanging="360"/>
+      </w:pPr>
+    </w:lvl>
+    <w:lvl w:ilvl="2" w:tplc="0C09001B" w:tentative="1">
+      <w:start w:val="1"/>
+      <w:numFmt w:val="lowerRoman"/>
+      <w:lvlText w:val="%3."/>
+      <w:lvlJc w:val="right"/>
+      <w:pPr>
+        <w:ind w:left="2160" w:hanging="180"/>
+      </w:pPr>
+    </w:lvl>
+    <w:lvl w:ilvl="3" w:tplc="0C09000F" w:tentative="1">
+      <w:start w:val="1"/>
+      <w:numFmt w:val="decimal"/>
+      <w:lvlText w:val="%4."/>
+      <w:lvlJc w:val="left"/>
+      <w:pPr>
+        <w:ind w:left="2880" w:hanging="360"/>
+      </w:pPr>
+    </w:lvl>
+    <w:lvl w:ilvl="4" w:tplc="0C090019" w:tentative="1">
+      <w:start w:val="1"/>
+      <w:numFmt w:val="lowerLetter"/>
+      <w:lvlText w:val="%5."/>
+      <w:lvlJc w:val="left"/>
+      <w:pPr>
+        <w:ind w:left="3600" w:hanging="360"/>
+      </w:pPr>
+    </w:lvl>
+    <w:lvl w:ilvl="5" w:tplc="0C09001B" w:tentative="1">
+      <w:start w:val="1"/>
+      <w:numFmt w:val="lowerRoman"/>
+      <w:lvlText w:val="%6."/>
+      <w:lvlJc w:val="right"/>
+      <w:pPr>
+        <w:ind w:left="4320" w:hanging="180"/>
+      </w:pPr>
+    </w:lvl>
+    <w:lvl w:ilvl="6" w:tplc="0C09000F" w:tentative="1">
+      <w:start w:val="1"/>
+      <w:numFmt w:val="decimal"/>
+      <w:lvlText w:val="%7."/>
+      <w:lvlJc w:val="left"/>
+      <w:pPr>
+        <w:ind w:left="5040" w:hanging="360"/>
+      </w:pPr>
+    </w:lvl>
+    <w:lvl w:ilvl="7" w:tplc="0C090019" w:tentative="1">
+      <w:start w:val="1"/>
+      <w:numFmt w:val="lowerLetter"/>
+      <w:lvlText w:val="%8."/>
+      <w:lvlJc w:val="left"/>
+      <w:pPr>
+        <w:ind w:left="5760" w:hanging="360"/>
+      </w:pPr>
+    </w:lvl>
+    <w:lvl w:ilvl="8" w:tplc="0C09001B" w:tentative="1">
+      <w:start w:val="1"/>
+      <w:numFmt w:val="lowerRoman"/>
+      <w:lvlText w:val="%9."/>
+      <w:lvlJc w:val="right"/>
+      <w:pPr>
+        <w:ind w:left="6480" w:hanging="180"/>
+      </w:pPr>
+    </w:lvl>
+  </w:abstractNum>
+  <w:abstractNum w:abstractNumId="5">
     <w:nsid w:val="4EFB27B3"/>
     <w:multiLevelType w:val="hybridMultilevel"/>
     <w:tmpl w:val="70500F5C"/>
@@ -1202,7 +923,7 @@
       </w:pPr>
     </w:lvl>
   </w:abstractNum>
-  <w:abstractNum w:abstractNumId="5">
+  <w:abstractNum w:abstractNumId="6">
     <w:nsid w:val="583369ED"/>
     <w:multiLevelType w:val="hybridMultilevel"/>
     <w:tmpl w:val="7EFC233C"/>
@@ -1291,7 +1012,7 @@
       </w:pPr>
     </w:lvl>
   </w:abstractNum>
-  <w:abstractNum w:abstractNumId="6">
+  <w:abstractNum w:abstractNumId="7">
     <w:nsid w:val="5B5E68F2"/>
     <w:multiLevelType w:val="hybridMultilevel"/>
     <w:tmpl w:val="B54218EE"/>
@@ -1377,7 +1098,7 @@
       </w:pPr>
     </w:lvl>
   </w:abstractNum>
-  <w:abstractNum w:abstractNumId="7">
+  <w:abstractNum w:abstractNumId="8">
     <w:nsid w:val="69675010"/>
     <w:multiLevelType w:val="hybridMultilevel"/>
     <w:tmpl w:val="7EFAA332"/>
@@ -1466,7 +1187,93 @@
       </w:pPr>
     </w:lvl>
   </w:abstractNum>
-  <w:abstractNum w:abstractNumId="8">
+  <w:abstractNum w:abstractNumId="9">
+    <w:nsid w:val="73025548"/>
+    <w:multiLevelType w:val="hybridMultilevel"/>
+    <w:tmpl w:val="EA2AD926"/>
+    <w:lvl w:ilvl="0" w:tplc="0C09000F">
+      <w:start w:val="1"/>
+      <w:numFmt w:val="decimal"/>
+      <w:lvlText w:val="%1."/>
+      <w:lvlJc w:val="left"/>
+      <w:pPr>
+        <w:ind w:left="720" w:hanging="360"/>
+      </w:pPr>
+    </w:lvl>
+    <w:lvl w:ilvl="1" w:tplc="0C090019" w:tentative="1">
+      <w:start w:val="1"/>
+      <w:numFmt w:val="lowerLetter"/>
+      <w:lvlText w:val="%2."/>
+      <w:lvlJc w:val="left"/>
+      <w:pPr>
+        <w:ind w:left="1440" w:hanging="360"/>
+      </w:pPr>
+    </w:lvl>
+    <w:lvl w:ilvl="2" w:tplc="0C09001B" w:tentative="1">
+      <w:start w:val="1"/>
+      <w:numFmt w:val="lowerRoman"/>
+      <w:lvlText w:val="%3."/>
+      <w:lvlJc w:val="right"/>
+      <w:pPr>
+        <w:ind w:left="2160" w:hanging="180"/>
+      </w:pPr>
+    </w:lvl>
+    <w:lvl w:ilvl="3" w:tplc="0C09000F" w:tentative="1">
+      <w:start w:val="1"/>
+      <w:numFmt w:val="decimal"/>
+      <w:lvlText w:val="%4."/>
+      <w:lvlJc w:val="left"/>
+      <w:pPr>
+        <w:ind w:left="2880" w:hanging="360"/>
+      </w:pPr>
+    </w:lvl>
+    <w:lvl w:ilvl="4" w:tplc="0C090019" w:tentative="1">
+      <w:start w:val="1"/>
+      <w:numFmt w:val="lowerLetter"/>
+      <w:lvlText w:val="%5."/>
+      <w:lvlJc w:val="left"/>
+      <w:pPr>
+        <w:ind w:left="3600" w:hanging="360"/>
+      </w:pPr>
+    </w:lvl>
+    <w:lvl w:ilvl="5" w:tplc="0C09001B" w:tentative="1">
+      <w:start w:val="1"/>
+      <w:numFmt w:val="lowerRoman"/>
+      <w:lvlText w:val="%6."/>
+      <w:lvlJc w:val="right"/>
+      <w:pPr>
+        <w:ind w:left="4320" w:hanging="180"/>
+      </w:pPr>
+    </w:lvl>
+    <w:lvl w:ilvl="6" w:tplc="0C09000F" w:tentative="1">
+      <w:start w:val="1"/>
+      <w:numFmt w:val="decimal"/>
+      <w:lvlText w:val="%7."/>
+      <w:lvlJc w:val="left"/>
+      <w:pPr>
+        <w:ind w:left="5040" w:hanging="360"/>
+      </w:pPr>
+    </w:lvl>
+    <w:lvl w:ilvl="7" w:tplc="0C090019" w:tentative="1">
+      <w:start w:val="1"/>
+      <w:numFmt w:val="lowerLetter"/>
+      <w:lvlText w:val="%8."/>
+      <w:lvlJc w:val="left"/>
+      <w:pPr>
+        <w:ind w:left="5760" w:hanging="360"/>
+      </w:pPr>
+    </w:lvl>
+    <w:lvl w:ilvl="8" w:tplc="0C09001B" w:tentative="1">
+      <w:start w:val="1"/>
+      <w:numFmt w:val="lowerRoman"/>
+      <w:lvlText w:val="%9."/>
+      <w:lvlJc w:val="right"/>
+      <w:pPr>
+        <w:ind w:left="6480" w:hanging="180"/>
+      </w:pPr>
+    </w:lvl>
+  </w:abstractNum>
+  <w:abstractNum w:abstractNumId="10">
     <w:nsid w:val="76FC62CB"/>
     <w:multiLevelType w:val="hybridMultilevel"/>
     <w:tmpl w:val="9EA82810"/>
@@ -1552,7 +1359,7 @@
       </w:pPr>
     </w:lvl>
   </w:abstractNum>
-  <w:abstractNum w:abstractNumId="9">
+  <w:abstractNum w:abstractNumId="11">
     <w:nsid w:val="79213D9A"/>
     <w:multiLevelType w:val="hybridMultilevel"/>
     <w:tmpl w:val="EF40F140"/>
@@ -1642,13 +1449,13 @@
     </w:lvl>
   </w:abstractNum>
   <w:num w:numId="1">
-    <w:abstractNumId w:val="9"/>
+    <w:abstractNumId w:val="11"/>
   </w:num>
   <w:num w:numId="2">
-    <w:abstractNumId w:val="5"/>
+    <w:abstractNumId w:val="6"/>
   </w:num>
   <w:num w:numId="3">
-    <w:abstractNumId w:val="7"/>
+    <w:abstractNumId w:val="8"/>
   </w:num>
   <w:num w:numId="4">
     <w:abstractNumId w:val="2"/>
@@ -1657,10 +1464,10 @@
     <w:abstractNumId w:val="3"/>
   </w:num>
   <w:num w:numId="6">
-    <w:abstractNumId w:val="4"/>
+    <w:abstractNumId w:val="5"/>
   </w:num>
   <w:num w:numId="7">
-    <w:abstractNumId w:val="6"/>
+    <w:abstractNumId w:val="7"/>
   </w:num>
   <w:num w:numId="8">
     <w:abstractNumId w:val="1"/>
@@ -1669,7 +1476,13 @@
     <w:abstractNumId w:val="0"/>
   </w:num>
   <w:num w:numId="10">
-    <w:abstractNumId w:val="8"/>
+    <w:abstractNumId w:val="10"/>
+  </w:num>
+  <w:num w:numId="11">
+    <w:abstractNumId w:val="4"/>
+  </w:num>
+  <w:num w:numId="12">
+    <w:abstractNumId w:val="9"/>
   </w:num>
 </w:numbering>
 </file>
@@ -1833,6 +1646,7 @@
   <w:style w:type="paragraph" w:default="1" w:styleId="Normal">
     <w:name w:val="Normal"/>
     <w:qFormat/>
+    <w:rsid w:val="00457699"/>
   </w:style>
   <w:style w:type="paragraph" w:styleId="Heading1">
     <w:name w:val="heading 1"/>
@@ -2185,6 +1999,7 @@
   <w:style w:type="paragraph" w:default="1" w:styleId="Normal">
     <w:name w:val="Normal"/>
     <w:qFormat/>
+    <w:rsid w:val="00457699"/>
   </w:style>
   <w:style w:type="paragraph" w:styleId="Heading1">
     <w:name w:val="heading 1"/>

</xml_diff>

<commit_message>
Updated beta test manual 2 manual boogaloo
</commit_message>
<xml_diff>
--- a/Documentation/Test Scripts/Beta Test Manual.docx
+++ b/Documentation/Test Scripts/Beta Test Manual.docx
@@ -80,7 +80,6 @@
         <w:t>As an administrator</w:t>
       </w:r>
     </w:p>
-    <w:p/>
     <w:p>
       <w:pPr>
         <w:pStyle w:val="Heading3"/>
@@ -141,6 +140,14 @@
       </w:r>
     </w:p>
     <w:p>
+      <w:pPr>
+        <w:ind w:left="360"/>
+      </w:pPr>
+      <w:r>
+        <w:t>Do you think resources need more attributes?</w:t>
+      </w:r>
+    </w:p>
+    <w:p>
       <w:r>
         <w:t>__________________________________________________________________________________</w:t>
       </w:r>
@@ -155,7 +162,19 @@
         <w:t>__________________________________________________________________________________</w:t>
       </w:r>
     </w:p>
-    <w:p/>
+    <w:p>
+      <w:pPr>
+        <w:rPr>
+          <w:rFonts w:asciiTheme="majorHAnsi" w:eastAsiaTheme="majorEastAsia" w:hAnsiTheme="majorHAnsi" w:cstheme="majorBidi"/>
+          <w:b/>
+          <w:bCs/>
+          <w:color w:val="4F81BD" w:themeColor="accent1"/>
+        </w:rPr>
+      </w:pPr>
+      <w:r>
+        <w:br w:type="page"/>
+      </w:r>
+    </w:p>
     <w:p>
       <w:pPr>
         <w:pStyle w:val="Heading3"/>
@@ -165,6 +184,7 @@
         </w:numPr>
       </w:pPr>
       <w:r>
+        <w:lastRenderedPageBreak/>
         <w:t>While adding a new team member y</w:t>
       </w:r>
       <w:r>
@@ -189,6 +209,14 @@
       </w:pPr>
       <w:r>
         <w:t>Could this process make sense?</w:t>
+      </w:r>
+    </w:p>
+    <w:p>
+      <w:pPr>
+        <w:ind w:left="360"/>
+      </w:pPr>
+      <w:r>
+        <w:t>Could the skill interface use enhancements?</w:t>
       </w:r>
     </w:p>
     <w:p>
@@ -215,8 +243,13 @@
         </w:numPr>
       </w:pPr>
       <w:r>
-        <w:lastRenderedPageBreak/>
-        <w:t>Now a resource profile has been created create a user profile and link it to the resource profile you have created</w:t>
+        <w:t xml:space="preserve">Now a resource profile has been created </w:t>
+      </w:r>
+      <w:r>
+        <w:t>create a user profile and link the user profile</w:t>
+      </w:r>
+      <w:r>
+        <w:t xml:space="preserve"> to the resource profile you have created</w:t>
       </w:r>
     </w:p>
     <w:p>
@@ -225,6 +258,14 @@
       </w:pPr>
       <w:r>
         <w:t>Could this process be improved?</w:t>
+      </w:r>
+    </w:p>
+    <w:p>
+      <w:pPr>
+        <w:ind w:left="360"/>
+      </w:pPr>
+      <w:r>
+        <w:t>Is the new user notification suitable?</w:t>
       </w:r>
     </w:p>
     <w:p>
@@ -251,7 +292,13 @@
         </w:numPr>
       </w:pPr>
       <w:r>
-        <w:t>You have been tasked with a new project, please create the project and assign resource requirements to it.</w:t>
+        <w:t>You have been tasked with a new project, please create the project and as</w:t>
+      </w:r>
+      <w:r>
+        <w:t>sign resource requirements</w:t>
+      </w:r>
+      <w:r>
+        <w:t>.</w:t>
       </w:r>
     </w:p>
     <w:p>
@@ -260,6 +307,22 @@
       </w:pPr>
       <w:r>
         <w:t>Is this process as simple as it should be?</w:t>
+      </w:r>
+    </w:p>
+    <w:p>
+      <w:pPr>
+        <w:ind w:left="360"/>
+      </w:pPr>
+      <w:r>
+        <w:t xml:space="preserve">In your opinion </w:t>
+      </w:r>
+      <w:proofErr w:type="gramStart"/>
+      <w:r>
+        <w:t>Should</w:t>
+      </w:r>
+      <w:proofErr w:type="gramEnd"/>
+      <w:r>
+        <w:t xml:space="preserve"> resource requirements be able to be created without an end date?</w:t>
       </w:r>
     </w:p>
     <w:p>
@@ -298,6 +361,7 @@
         <w:t>Did you have any requirements which couldn’t be filled? How could you fill them?</w:t>
       </w:r>
     </w:p>
+    <w:p/>
     <w:p>
       <w:r>
         <w:t>__________________________________________________________________________________</w:t>
@@ -323,6 +387,7 @@
         </w:numPr>
       </w:pPr>
       <w:r>
+        <w:lastRenderedPageBreak/>
         <w:t>You have been asked to create a list of required skills in the organisation over the next 6 months.</w:t>
       </w:r>
     </w:p>
@@ -331,13 +396,11 @@
         <w:ind w:left="360"/>
       </w:pPr>
       <w:r>
-        <w:t xml:space="preserve">Do the reports meet your </w:t>
-      </w:r>
-      <w:proofErr w:type="gramStart"/>
-      <w:r>
-        <w:t>expectations</w:t>
-      </w:r>
-      <w:proofErr w:type="gramEnd"/>
+        <w:t>Do the reports meet your expectations</w:t>
+      </w:r>
+      <w:r>
+        <w:t>?</w:t>
+      </w:r>
     </w:p>
     <w:p>
       <w:r>
@@ -463,17 +526,15 @@
       </w:r>
     </w:p>
     <w:p>
+      <w:r>
+        <w:t>Is this task simple</w:t>
+      </w:r>
+      <w:r>
+        <w:t>?</w:t>
+      </w:r>
       <w:bookmarkStart w:id="0" w:name="_GoBack"/>
-      <w:r>
-        <w:t xml:space="preserve">Is this task </w:t>
-      </w:r>
-      <w:proofErr w:type="gramStart"/>
-      <w:r>
-        <w:t>simple</w:t>
-      </w:r>
-      <w:proofErr w:type="gramEnd"/>
-    </w:p>
-    <w:bookmarkEnd w:id="0"/>
+      <w:bookmarkEnd w:id="0"/>
+    </w:p>
     <w:p>
       <w:r>
         <w:t>__________________________________________________________________________________</w:t>

</xml_diff>